<commit_message>
Added first test case
</commit_message>
<xml_diff>
--- a/tests/docx/d2.docx
+++ b/tests/docx/d2.docx
@@ -1,6 +1,6 @@
 
 <file path=word/document.xml><?xml version="1.0" encoding="utf-8"?>
-<w:document xmlns:wpc="http://schemas.microsoft.com/office/word/2010/wordprocessingCanvas" xmlns:cx="http://schemas.microsoft.com/office/drawing/2014/chartex" xmlns:cx1="http://schemas.microsoft.com/office/drawing/2015/9/8/chartex" xmlns:cx2="http://schemas.microsoft.com/office/drawing/2015/10/21/chartex" xmlns:cx3="http://schemas.microsoft.com/office/drawing/2016/5/9/chartex" xmlns:cx4="http://schemas.microsoft.com/office/drawing/2016/5/10/chartex" xmlns:cx5="http://schemas.microsoft.com/office/drawing/2016/5/11/chartex" xmlns:cx6="http://schemas.microsoft.com/office/drawing/2016/5/12/chartex" xmlns:cx7="http://schemas.microsoft.com/office/drawing/2016/5/13/chartex" xmlns:cx8="http://schemas.microsoft.com/office/drawing/2016/5/14/chartex" xmlns:mc="http://schemas.openxmlformats.org/markup-compatibility/2006" xmlns:aink="http://schemas.microsoft.com/office/drawing/2016/ink" xmlns:am3d="http://schemas.microsoft.com/office/drawing/2017/model3d" xmlns:o="urn:schemas-microsoft-com:office:office" xmlns:r="http://schemas.openxmlformats.org/officeDocument/2006/relationships" xmlns:m="http://schemas.openxmlformats.org/officeDocument/2006/math" xmlns:v="urn:schemas-microsoft-com:vml" xmlns:wp14="http://schemas.microsoft.com/office/word/2010/wordprocessingDrawing" xmlns:wp="http://schemas.openxmlformats.org/drawingml/2006/wordprocessingDrawing" xmlns:w10="urn:schemas-microsoft-com:office:word" xmlns:w="http://schemas.openxmlformats.org/wordprocessingml/2006/main" xmlns:w14="http://schemas.microsoft.com/office/word/2010/wordml" xmlns:w15="http://schemas.microsoft.com/office/word/2012/wordml" xmlns:w16cex="http://schemas.microsoft.com/office/word/2018/wordml/cex" xmlns:w16cid="http://schemas.microsoft.com/office/word/2016/wordml/cid" xmlns:w16="http://schemas.microsoft.com/office/word/2018/wordml" xmlns:w16sdtdh="http://schemas.microsoft.com/office/word/2020/wordml/sdtdatahash" xmlns:w16se="http://schemas.microsoft.com/office/word/2015/wordml/symex" xmlns:wpg="http://schemas.microsoft.com/office/word/2010/wordprocessingGroup" xmlns:wpi="http://schemas.microsoft.com/office/word/2010/wordprocessingInk" xmlns:wne="http://schemas.microsoft.com/office/word/2006/wordml" xmlns:wps="http://schemas.microsoft.com/office/word/2010/wordprocessingShape" mc:Ignorable="w14 w15 w16se w16cid w16 w16cex w16sdtdh wp14">
+<w:document xmlns:wpc="http://schemas.microsoft.com/office/word/2010/wordprocessingCanvas" xmlns:cx="http://schemas.microsoft.com/office/drawing/2014/chartex" xmlns:cx1="http://schemas.microsoft.com/office/drawing/2015/9/8/chartex" xmlns:cx2="http://schemas.microsoft.com/office/drawing/2015/10/21/chartex" xmlns:cx3="http://schemas.microsoft.com/office/drawing/2016/5/9/chartex" xmlns:cx4="http://schemas.microsoft.com/office/drawing/2016/5/10/chartex" xmlns:cx5="http://schemas.microsoft.com/office/drawing/2016/5/11/chartex" xmlns:cx6="http://schemas.microsoft.com/office/drawing/2016/5/12/chartex" xmlns:cx7="http://schemas.microsoft.com/office/drawing/2016/5/13/chartex" xmlns:cx8="http://schemas.microsoft.com/office/drawing/2016/5/14/chartex" xmlns:mc="http://schemas.openxmlformats.org/markup-compatibility/2006" xmlns:aink="http://schemas.microsoft.com/office/drawing/2016/ink" xmlns:am3d="http://schemas.microsoft.com/office/drawing/2017/model3d" xmlns:o="urn:schemas-microsoft-com:office:office" xmlns:oel="http://schemas.microsoft.com/office/2019/extlst" xmlns:r="http://schemas.openxmlformats.org/officeDocument/2006/relationships" xmlns:m="http://schemas.openxmlformats.org/officeDocument/2006/math" xmlns:v="urn:schemas-microsoft-com:vml" xmlns:wp14="http://schemas.microsoft.com/office/word/2010/wordprocessingDrawing" xmlns:wp="http://schemas.openxmlformats.org/drawingml/2006/wordprocessingDrawing" xmlns:w10="urn:schemas-microsoft-com:office:word" xmlns:w="http://schemas.openxmlformats.org/wordprocessingml/2006/main" xmlns:w14="http://schemas.microsoft.com/office/word/2010/wordml" xmlns:w15="http://schemas.microsoft.com/office/word/2012/wordml" xmlns:w16cex="http://schemas.microsoft.com/office/word/2018/wordml/cex" xmlns:w16cid="http://schemas.microsoft.com/office/word/2016/wordml/cid" xmlns:w16="http://schemas.microsoft.com/office/word/2018/wordml" xmlns:w16sdtdh="http://schemas.microsoft.com/office/word/2020/wordml/sdtdatahash" xmlns:w16se="http://schemas.microsoft.com/office/word/2015/wordml/symex" xmlns:wpg="http://schemas.microsoft.com/office/word/2010/wordprocessingGroup" xmlns:wpi="http://schemas.microsoft.com/office/word/2010/wordprocessingInk" xmlns:wne="http://schemas.microsoft.com/office/word/2006/wordml" xmlns:wps="http://schemas.microsoft.com/office/word/2010/wordprocessingShape" mc:Ignorable="w14 w15 w16se w16cid w16 w16cex w16sdtdh wp14">
   <w:body>
     <w:p>
       <w:pPr>
@@ -32,250 +32,312 @@
             </w:rPr>
             <m:t>f</m:t>
           </m:r>
-          <m:d>
-            <m:dPr>
-              <m:ctrlPr>
-                <w:rPr>
-                  <w:rFonts w:ascii="Cambria Math" w:hAnsi="Cambria Math"/>
-                </w:rPr>
-              </m:ctrlPr>
-            </m:dPr>
-            <m:e>
-              <m:r>
-                <w:rPr>
-                  <w:rFonts w:ascii="Cambria Math" w:hAnsi="Cambria Math"/>
-                </w:rPr>
-                <m:t>x</m:t>
-              </m:r>
-            </m:e>
-          </m:d>
+          <m:r>
+            <m:rPr>
+              <m:sty m:val="p"/>
+            </m:rPr>
+            <w:rPr>
+              <w:rFonts w:ascii="Cambria Math" w:hAnsi="Cambria Math"/>
+            </w:rPr>
+            <m:t>(</m:t>
+          </m:r>
+          <m:r>
+            <w:rPr>
+              <w:rFonts w:ascii="Cambria Math" w:hAnsi="Cambria Math"/>
+            </w:rPr>
+            <m:t>x</m:t>
+          </m:r>
+          <m:r>
+            <m:rPr>
+              <m:sty m:val="p"/>
+            </m:rPr>
+            <w:rPr>
+              <w:rFonts w:ascii="Cambria Math" w:hAnsi="Cambria Math"/>
+            </w:rPr>
+            <m:t>)</m:t>
+          </m:r>
           <m:r>
             <w:rPr>
               <w:rFonts w:ascii="Cambria Math" w:hAnsi="Cambria Math"/>
             </w:rPr>
             <m:t>=</m:t>
           </m:r>
-          <m:sSub>
-            <m:sSubPr>
-              <m:ctrlPr>
-                <w:rPr>
-                  <w:rFonts w:ascii="Cambria Math" w:hAnsi="Cambria Math"/>
-                </w:rPr>
-              </m:ctrlPr>
-            </m:sSubPr>
-            <m:e>
-              <m:r>
-                <w:rPr>
-                  <w:rFonts w:ascii="Cambria Math" w:hAnsi="Cambria Math"/>
-                </w:rPr>
-                <m:t>a</m:t>
-              </m:r>
-            </m:e>
-            <m:sub>
-              <m:r>
-                <w:rPr>
-                  <w:rFonts w:ascii="Cambria Math" w:hAnsi="Cambria Math"/>
-                </w:rPr>
-                <m:t>0</m:t>
-              </m:r>
-            </m:sub>
-          </m:sSub>
+          <m:r>
+            <w:rPr>
+              <w:rFonts w:ascii="Cambria Math" w:hAnsi="Cambria Math"/>
+            </w:rPr>
+            <m:t>a</m:t>
+          </m:r>
+          <m:r>
+            <m:rPr>
+              <m:sty m:val="p"/>
+            </m:rPr>
+            <w:rPr>
+              <w:rFonts w:ascii="Cambria Math" w:hAnsi="Cambria Math"/>
+            </w:rPr>
+            <m:t>_</m:t>
+          </m:r>
+          <m:r>
+            <w:rPr>
+              <w:rFonts w:ascii="Cambria Math" w:hAnsi="Cambria Math"/>
+            </w:rPr>
+            <m:t>0</m:t>
+          </m:r>
           <m:r>
             <w:rPr>
               <w:rFonts w:ascii="Cambria Math" w:hAnsi="Cambria Math"/>
             </w:rPr>
             <m:t>+</m:t>
           </m:r>
-          <m:nary>
-            <m:naryPr>
-              <m:chr m:val="∑"/>
-              <m:grow m:val="1"/>
-              <m:ctrlPr>
-                <w:rPr>
-                  <w:rFonts w:ascii="Cambria Math" w:hAnsi="Cambria Math"/>
-                </w:rPr>
-              </m:ctrlPr>
-            </m:naryPr>
-            <m:sub>
-              <m:r>
-                <w:rPr>
-                  <w:rFonts w:ascii="Cambria Math" w:hAnsi="Cambria Math"/>
-                </w:rPr>
-                <m:t>n=1</m:t>
-              </m:r>
-            </m:sub>
-            <m:sup>
-              <m:r>
-                <w:rPr>
-                  <w:rFonts w:ascii="Cambria Math" w:hAnsi="Cambria Math"/>
-                </w:rPr>
-                <m:t>∞</m:t>
-              </m:r>
-            </m:sup>
-            <m:e>
-              <m:d>
-                <m:dPr>
-                  <m:ctrlPr>
-                    <w:rPr>
-                      <w:rFonts w:ascii="Cambria Math" w:hAnsi="Cambria Math"/>
-                    </w:rPr>
-                  </m:ctrlPr>
-                </m:dPr>
-                <m:e>
-                  <m:sSub>
-                    <m:sSubPr>
-                      <m:ctrlPr>
-                        <w:rPr>
-                          <w:rFonts w:ascii="Cambria Math" w:hAnsi="Cambria Math"/>
-                        </w:rPr>
-                      </m:ctrlPr>
-                    </m:sSubPr>
-                    <m:e>
-                      <m:r>
-                        <w:rPr>
-                          <w:rFonts w:ascii="Cambria Math" w:eastAsia="Cambria Math" w:hAnsi="Cambria Math" w:cs="Cambria Math"/>
-                        </w:rPr>
-                        <m:t>a</m:t>
-                      </m:r>
-                    </m:e>
-                    <m:sub>
-                      <m:r>
-                        <w:rPr>
-                          <w:rFonts w:ascii="Cambria Math" w:eastAsia="Cambria Math" w:hAnsi="Cambria Math" w:cs="Cambria Math"/>
-                        </w:rPr>
-                        <m:t>n</m:t>
-                      </m:r>
-                    </m:sub>
-                  </m:sSub>
-                  <m:func>
-                    <m:funcPr>
-                      <m:ctrlPr>
-                        <w:rPr>
-                          <w:rFonts w:ascii="Cambria Math" w:hAnsi="Cambria Math"/>
-                        </w:rPr>
-                      </m:ctrlPr>
-                    </m:funcPr>
-                    <m:fName>
-                      <m:r>
-                        <m:rPr>
-                          <m:sty m:val="p"/>
-                        </m:rPr>
-                        <w:rPr>
-                          <w:rFonts w:ascii="Cambria Math" w:eastAsia="Cambria Math" w:hAnsi="Cambria Math" w:cs="Cambria Math"/>
-                        </w:rPr>
-                        <m:t>cos</m:t>
-                      </m:r>
-                    </m:fName>
-                    <m:e>
-                      <m:f>
-                        <m:fPr>
-                          <m:ctrlPr>
-                            <w:rPr>
-                              <w:rFonts w:ascii="Cambria Math" w:hAnsi="Cambria Math"/>
-                            </w:rPr>
-                          </m:ctrlPr>
-                        </m:fPr>
-                        <m:num>
-                          <m:r>
-                            <w:rPr>
-                              <w:rFonts w:ascii="Cambria Math" w:eastAsia="Cambria Math" w:hAnsi="Cambria Math" w:cs="Cambria Math"/>
-                            </w:rPr>
-                            <m:t>nπx</m:t>
-                          </m:r>
-                        </m:num>
-                        <m:den>
-                          <m:r>
-                            <w:rPr>
-                              <w:rFonts w:ascii="Cambria Math" w:eastAsia="Cambria Math" w:hAnsi="Cambria Math" w:cs="Cambria Math"/>
-                            </w:rPr>
-                            <m:t>L</m:t>
-                          </m:r>
-                        </m:den>
-                      </m:f>
-                    </m:e>
-                  </m:func>
-                  <m:r>
-                    <w:rPr>
-                      <w:rFonts w:ascii="Cambria Math" w:eastAsia="Cambria Math" w:hAnsi="Cambria Math" w:cs="Cambria Math"/>
-                    </w:rPr>
-                    <m:t>+</m:t>
-                  </m:r>
-                  <m:sSub>
-                    <m:sSubPr>
-                      <m:ctrlPr>
-                        <w:rPr>
-                          <w:rFonts w:ascii="Cambria Math" w:hAnsi="Cambria Math"/>
-                        </w:rPr>
-                      </m:ctrlPr>
-                    </m:sSubPr>
-                    <m:e>
-                      <m:r>
-                        <w:rPr>
-                          <w:rFonts w:ascii="Cambria Math" w:eastAsia="Cambria Math" w:hAnsi="Cambria Math" w:cs="Cambria Math"/>
-                        </w:rPr>
-                        <m:t>b</m:t>
-                      </m:r>
-                    </m:e>
-                    <m:sub>
-                      <m:r>
-                        <w:rPr>
-                          <w:rFonts w:ascii="Cambria Math" w:eastAsia="Cambria Math" w:hAnsi="Cambria Math" w:cs="Cambria Math"/>
-                        </w:rPr>
-                        <m:t>n</m:t>
-                      </m:r>
-                    </m:sub>
-                  </m:sSub>
-                  <m:func>
-                    <m:funcPr>
-                      <m:ctrlPr>
-                        <w:rPr>
-                          <w:rFonts w:ascii="Cambria Math" w:hAnsi="Cambria Math"/>
-                        </w:rPr>
-                      </m:ctrlPr>
-                    </m:funcPr>
-                    <m:fName>
-                      <m:r>
-                        <m:rPr>
-                          <m:sty m:val="p"/>
-                        </m:rPr>
-                        <w:rPr>
-                          <w:rFonts w:ascii="Cambria Math" w:eastAsia="Cambria Math" w:hAnsi="Cambria Math" w:cs="Cambria Math"/>
-                        </w:rPr>
-                        <m:t>sin</m:t>
-                      </m:r>
-                    </m:fName>
-                    <m:e>
-                      <m:f>
-                        <m:fPr>
-                          <m:ctrlPr>
-                            <w:rPr>
-                              <w:rFonts w:ascii="Cambria Math" w:hAnsi="Cambria Math"/>
-                            </w:rPr>
-                          </m:ctrlPr>
-                        </m:fPr>
-                        <m:num>
-                          <m:r>
-                            <w:rPr>
-                              <w:rFonts w:ascii="Cambria Math" w:eastAsia="Cambria Math" w:hAnsi="Cambria Math" w:cs="Cambria Math"/>
-                            </w:rPr>
-                            <m:t>nπx</m:t>
-                          </m:r>
-                        </m:num>
-                        <m:den>
-                          <m:r>
-                            <w:rPr>
-                              <w:rFonts w:ascii="Cambria Math" w:eastAsia="Cambria Math" w:hAnsi="Cambria Math" w:cs="Cambria Math"/>
-                            </w:rPr>
-                            <m:t>L</m:t>
-                          </m:r>
-                        </m:den>
-                      </m:f>
-                    </m:e>
-                  </m:func>
-                </m:e>
-              </m:d>
-            </m:e>
-          </m:nary>
+          <m:r>
+            <m:rPr>
+              <m:sty m:val="p"/>
+            </m:rPr>
+            <w:rPr>
+              <w:rFonts w:ascii="Cambria Math" w:hAnsi="Cambria Math"/>
+            </w:rPr>
+            <m:t>∑</m:t>
+          </m:r>
+          <m:r>
+            <m:rPr>
+              <m:sty m:val="p"/>
+            </m:rPr>
+            <w:rPr>
+              <w:rFonts w:ascii="Cambria Math" w:hAnsi="Cambria Math"/>
+            </w:rPr>
+            <m:t>_</m:t>
+          </m:r>
+          <m:r>
+            <m:rPr>
+              <m:sty m:val="p"/>
+            </m:rPr>
+            <w:rPr>
+              <w:rFonts w:ascii="Cambria Math" w:hAnsi="Cambria Math"/>
+            </w:rPr>
+            <m:t>(</m:t>
+          </m:r>
+          <m:r>
+            <w:rPr>
+              <w:rFonts w:ascii="Cambria Math" w:hAnsi="Cambria Math"/>
+            </w:rPr>
+            <m:t>n=1</m:t>
+          </m:r>
+          <m:r>
+            <m:rPr>
+              <m:sty m:val="p"/>
+            </m:rPr>
+            <w:rPr>
+              <w:rFonts w:ascii="Cambria Math" w:hAnsi="Cambria Math"/>
+            </w:rPr>
+            <m:t>)</m:t>
+          </m:r>
+          <m:r>
+            <m:rPr>
+              <m:sty m:val="p"/>
+            </m:rPr>
+            <w:rPr>
+              <w:rFonts w:ascii="Cambria Math" w:hAnsi="Cambria Math"/>
+            </w:rPr>
+            <m:t>^</m:t>
+          </m:r>
+          <m:r>
+            <w:rPr>
+              <w:rFonts w:ascii="Cambria Math" w:hAnsi="Cambria Math"/>
+            </w:rPr>
+            <m:t>∞</m:t>
+          </m:r>
+          <m:r>
+            <m:rPr>
+              <m:sty m:val="p"/>
+            </m:rPr>
+            <w:rPr>
+              <w:rFonts w:ascii="Cambria Math" w:hAnsi="Cambria Math"/>
+            </w:rPr>
+            <m:t>▒(</m:t>
+          </m:r>
+          <m:r>
+            <w:rPr>
+              <w:rFonts w:ascii="Cambria Math" w:eastAsia="Cambria Math" w:hAnsi="Cambria Math" w:cs="Cambria Math"/>
+            </w:rPr>
+            <m:t>a</m:t>
+          </m:r>
+          <m:r>
+            <m:rPr>
+              <m:sty m:val="p"/>
+            </m:rPr>
+            <w:rPr>
+              <w:rFonts w:ascii="Cambria Math" w:hAnsi="Cambria Math"/>
+            </w:rPr>
+            <m:t>_</m:t>
+          </m:r>
+          <m:r>
+            <w:rPr>
+              <w:rFonts w:ascii="Cambria Math" w:eastAsia="Cambria Math" w:hAnsi="Cambria Math" w:cs="Cambria Math"/>
+            </w:rPr>
+            <m:t>n</m:t>
+          </m:r>
+          <m:r>
+            <m:rPr>
+              <m:sty m:val="p"/>
+            </m:rPr>
+            <w:rPr>
+              <w:rFonts w:ascii="Cambria Math" w:hAnsi="Cambria Math"/>
+            </w:rPr>
+            <m:t xml:space="preserve"> </m:t>
+          </m:r>
+          <m:r>
+            <m:rPr>
+              <m:sty m:val="p"/>
+            </m:rPr>
+            <w:rPr>
+              <w:rFonts w:ascii="Cambria Math" w:eastAsia="Cambria Math" w:hAnsi="Cambria Math" w:cs="Cambria Math"/>
+            </w:rPr>
+            <m:t xml:space="preserve"> cos</m:t>
+          </m:r>
+          <m:r>
+            <m:rPr>
+              <m:sty m:val="p"/>
+            </m:rPr>
+            <w:rPr>
+              <w:rFonts w:ascii="Cambria Math" w:hAnsi="Cambria Math"/>
+            </w:rPr>
+            <m:t>⁡</m:t>
+          </m:r>
+          <m:r>
+            <m:rPr>
+              <m:sty m:val="p"/>
+            </m:rPr>
+            <w:rPr>
+              <w:rFonts w:ascii="Cambria Math" w:eastAsia="Cambria Math" w:hAnsi="Cambria Math" w:cs="Cambria Math" w:hint="eastAsia"/>
+            </w:rPr>
+            <m:t>〖</m:t>
+          </m:r>
+          <m:r>
+            <w:rPr>
+              <w:rFonts w:ascii="Cambria Math" w:eastAsia="Cambria Math" w:hAnsi="Cambria Math" w:cs="Cambria Math"/>
+            </w:rPr>
+            <m:t>nπx</m:t>
+          </m:r>
+          <m:r>
+            <m:rPr>
+              <m:sty m:val="p"/>
+            </m:rPr>
+            <w:rPr>
+              <w:rFonts w:ascii="Cambria Math" w:hAnsi="Cambria Math"/>
+            </w:rPr>
+            <m:t>/</m:t>
+          </m:r>
+          <m:r>
+            <w:rPr>
+              <w:rFonts w:ascii="Cambria Math" w:eastAsia="Cambria Math" w:hAnsi="Cambria Math" w:cs="Cambria Math"/>
+            </w:rPr>
+            <m:t>L</m:t>
+          </m:r>
+          <m:r>
+            <m:rPr>
+              <m:sty m:val="p"/>
+            </m:rPr>
+            <w:rPr>
+              <w:rFonts w:ascii="Cambria Math" w:eastAsia="Cambria Math" w:hAnsi="Cambria Math" w:cs="Cambria Math" w:hint="eastAsia"/>
+            </w:rPr>
+            <m:t>〗</m:t>
+          </m:r>
+          <m:r>
+            <w:rPr>
+              <w:rFonts w:ascii="Cambria Math" w:eastAsia="Cambria Math" w:hAnsi="Cambria Math" w:cs="Cambria Math"/>
+            </w:rPr>
+            <m:t>+b</m:t>
+          </m:r>
+          <m:r>
+            <m:rPr>
+              <m:sty m:val="p"/>
+            </m:rPr>
+            <w:rPr>
+              <w:rFonts w:ascii="Cambria Math" w:hAnsi="Cambria Math"/>
+            </w:rPr>
+            <m:t>_</m:t>
+          </m:r>
+          <m:r>
+            <w:rPr>
+              <w:rFonts w:ascii="Cambria Math" w:eastAsia="Cambria Math" w:hAnsi="Cambria Math" w:cs="Cambria Math"/>
+            </w:rPr>
+            <m:t>n</m:t>
+          </m:r>
+          <m:r>
+            <m:rPr>
+              <m:sty m:val="p"/>
+            </m:rPr>
+            <w:rPr>
+              <w:rFonts w:ascii="Cambria Math" w:hAnsi="Cambria Math"/>
+            </w:rPr>
+            <m:t xml:space="preserve"> </m:t>
+          </m:r>
+          <m:r>
+            <m:rPr>
+              <m:sty m:val="p"/>
+            </m:rPr>
+            <w:rPr>
+              <w:rFonts w:ascii="Cambria Math" w:eastAsia="Cambria Math" w:hAnsi="Cambria Math" w:cs="Cambria Math"/>
+            </w:rPr>
+            <m:t xml:space="preserve"> sin</m:t>
+          </m:r>
+          <m:r>
+            <m:rPr>
+              <m:sty m:val="p"/>
+            </m:rPr>
+            <w:rPr>
+              <w:rFonts w:ascii="Cambria Math" w:hAnsi="Cambria Math"/>
+            </w:rPr>
+            <m:t>⁡</m:t>
+          </m:r>
+          <m:r>
+            <m:rPr>
+              <m:sty m:val="p"/>
+            </m:rPr>
+            <w:rPr>
+              <w:rFonts w:ascii="Cambria Math" w:eastAsia="Cambria Math" w:hAnsi="Cambria Math" w:cs="Cambria Math" w:hint="eastAsia"/>
+            </w:rPr>
+            <m:t>〖</m:t>
+          </m:r>
+          <m:r>
+            <w:rPr>
+              <w:rFonts w:ascii="Cambria Math" w:eastAsia="Cambria Math" w:hAnsi="Cambria Math" w:cs="Cambria Math"/>
+            </w:rPr>
+            <m:t>nπx</m:t>
+          </m:r>
+          <m:r>
+            <m:rPr>
+              <m:sty m:val="p"/>
+            </m:rPr>
+            <w:rPr>
+              <w:rFonts w:ascii="Cambria Math" w:hAnsi="Cambria Math"/>
+            </w:rPr>
+            <m:t>/</m:t>
+          </m:r>
+          <m:r>
+            <w:rPr>
+              <w:rFonts w:ascii="Cambria Math" w:eastAsia="Cambria Math" w:hAnsi="Cambria Math" w:cs="Cambria Math"/>
+            </w:rPr>
+            <m:t>L</m:t>
+          </m:r>
+          <m:r>
+            <m:rPr>
+              <m:sty m:val="p"/>
+            </m:rPr>
+            <w:rPr>
+              <w:rFonts w:ascii="Cambria Math" w:eastAsia="Cambria Math" w:hAnsi="Cambria Math" w:cs="Cambria Math" w:hint="eastAsia"/>
+            </w:rPr>
+            <m:t>〗</m:t>
+          </m:r>
+          <m:r>
+            <m:rPr>
+              <m:sty m:val="p"/>
+            </m:rPr>
+            <w:rPr>
+              <w:rFonts w:ascii="Cambria Math" w:hAnsi="Cambria Math"/>
+            </w:rPr>
+            <m:t xml:space="preserve"> ) </m:t>
+          </m:r>
         </m:oMath>
       </m:oMathPara>
     </w:p>
@@ -321,32 +383,24 @@
       </w:pPr>
       <m:oMathPara>
         <m:oMath>
-          <m:f>
-            <m:fPr>
-              <m:ctrlPr>
-                <w:rPr>
-                  <w:rFonts w:ascii="Cambria Math" w:eastAsiaTheme="minorEastAsia" w:hAnsi="Cambria Math"/>
-                  <w:i/>
-                </w:rPr>
-              </m:ctrlPr>
-            </m:fPr>
-            <m:num>
-              <m:r>
-                <w:rPr>
-                  <w:rFonts w:ascii="Cambria Math" w:hAnsi="Cambria Math"/>
-                </w:rPr>
-                <m:t>π</m:t>
-              </m:r>
-            </m:num>
-            <m:den>
-              <m:r>
-                <w:rPr>
-                  <w:rFonts w:ascii="Cambria Math" w:hAnsi="Cambria Math"/>
-                </w:rPr>
-                <m:t>2</m:t>
-              </m:r>
-            </m:den>
-          </m:f>
+          <m:r>
+            <w:rPr>
+              <w:rFonts w:ascii="Cambria Math" w:hAnsi="Cambria Math"/>
+            </w:rPr>
+            <m:t>π</m:t>
+          </m:r>
+          <m:r>
+            <w:rPr>
+              <w:rFonts w:ascii="Cambria Math" w:eastAsiaTheme="minorEastAsia" w:hAnsi="Cambria Math"/>
+            </w:rPr>
+            <m:t>/</m:t>
+          </m:r>
+          <m:r>
+            <w:rPr>
+              <w:rFonts w:ascii="Cambria Math" w:hAnsi="Cambria Math"/>
+            </w:rPr>
+            <m:t>2</m:t>
+          </m:r>
         </m:oMath>
       </m:oMathPara>
     </w:p>
@@ -358,32 +412,12 @@
       </w:pPr>
       <m:oMathPara>
         <m:oMath>
-          <m:f>
-            <m:fPr>
-              <m:ctrlPr>
-                <w:rPr>
-                  <w:rFonts w:ascii="Cambria Math" w:hAnsi="Cambria Math"/>
-                  <w:i/>
-                </w:rPr>
-              </m:ctrlPr>
-            </m:fPr>
-            <m:num>
-              <m:r>
-                <w:rPr>
-                  <w:rFonts w:ascii="Cambria Math" w:hAnsi="Cambria Math"/>
-                </w:rPr>
-                <m:t>∂y</m:t>
-              </m:r>
-            </m:num>
-            <m:den>
-              <m:r>
-                <w:rPr>
-                  <w:rFonts w:ascii="Cambria Math" w:hAnsi="Cambria Math"/>
-                </w:rPr>
-                <m:t>∂x</m:t>
-              </m:r>
-            </m:den>
-          </m:f>
+          <m:r>
+            <w:rPr>
+              <w:rFonts w:ascii="Cambria Math" w:hAnsi="Cambria Math"/>
+            </w:rPr>
+            <m:t>∂y/∂x</m:t>
+          </m:r>
         </m:oMath>
       </m:oMathPara>
     </w:p>
@@ -441,32 +475,30 @@
       </w:pPr>
       <m:oMathPara>
         <m:oMath>
-          <m:sSup>
-            <m:sSupPr>
-              <m:ctrlPr>
-                <w:rPr>
-                  <w:rFonts w:ascii="Cambria Math" w:eastAsiaTheme="minorEastAsia" w:hAnsi="Cambria Math"/>
-                  <w:i/>
-                </w:rPr>
-              </m:ctrlPr>
-            </m:sSupPr>
-            <m:e>
-              <m:r>
-                <w:rPr>
-                  <w:rFonts w:ascii="Cambria Math" w:hAnsi="Cambria Math"/>
-                </w:rPr>
-                <m:t>e</m:t>
-              </m:r>
-            </m:e>
-            <m:sup>
-              <m:r>
-                <w:rPr>
-                  <w:rFonts w:ascii="Cambria Math" w:hAnsi="Cambria Math"/>
-                </w:rPr>
-                <m:t>-iωt</m:t>
-              </m:r>
-            </m:sup>
-          </m:sSup>
+          <m:r>
+            <w:rPr>
+              <w:rFonts w:ascii="Cambria Math" w:hAnsi="Cambria Math"/>
+            </w:rPr>
+            <m:t>e</m:t>
+          </m:r>
+          <m:r>
+            <w:rPr>
+              <w:rFonts w:ascii="Cambria Math" w:eastAsiaTheme="minorEastAsia" w:hAnsi="Cambria Math"/>
+            </w:rPr>
+            <m:t>^(</m:t>
+          </m:r>
+          <m:r>
+            <w:rPr>
+              <w:rFonts w:ascii="Cambria Math" w:hAnsi="Cambria Math"/>
+            </w:rPr>
+            <m:t>-iωt</m:t>
+          </m:r>
+          <m:r>
+            <w:rPr>
+              <w:rFonts w:ascii="Cambria Math" w:eastAsiaTheme="minorEastAsia" w:hAnsi="Cambria Math"/>
+            </w:rPr>
+            <m:t>)</m:t>
+          </m:r>
         </m:oMath>
       </m:oMathPara>
     </w:p>
@@ -478,52 +510,12 @@
       </w:pPr>
       <m:oMathPara>
         <m:oMath>
-          <m:sSub>
-            <m:sSubPr>
-              <m:ctrlPr>
-                <w:rPr>
-                  <w:rFonts w:ascii="Cambria Math" w:hAnsi="Cambria Math"/>
-                  <w:i/>
-                </w:rPr>
-              </m:ctrlPr>
-            </m:sSubPr>
-            <m:e>
-              <m:r>
-                <w:rPr>
-                  <w:rFonts w:ascii="Cambria Math" w:hAnsi="Cambria Math"/>
-                </w:rPr>
-                <m:t>x</m:t>
-              </m:r>
-            </m:e>
-            <m:sub>
-              <m:sSup>
-                <m:sSupPr>
-                  <m:ctrlPr>
-                    <w:rPr>
-                      <w:rFonts w:ascii="Cambria Math" w:hAnsi="Cambria Math"/>
-                      <w:i/>
-                    </w:rPr>
-                  </m:ctrlPr>
-                </m:sSupPr>
-                <m:e>
-                  <m:r>
-                    <w:rPr>
-                      <w:rFonts w:ascii="Cambria Math" w:hAnsi="Cambria Math"/>
-                    </w:rPr>
-                    <m:t>y</m:t>
-                  </m:r>
-                </m:e>
-                <m:sup>
-                  <m:r>
-                    <w:rPr>
-                      <w:rFonts w:ascii="Cambria Math" w:hAnsi="Cambria Math"/>
-                    </w:rPr>
-                    <m:t>2</m:t>
-                  </m:r>
-                </m:sup>
-              </m:sSup>
-            </m:sub>
-          </m:sSub>
+          <m:r>
+            <w:rPr>
+              <w:rFonts w:ascii="Cambria Math" w:hAnsi="Cambria Math"/>
+            </w:rPr>
+            <m:t>x_(y^2 )</m:t>
+          </m:r>
         </m:oMath>
       </m:oMathPara>
     </w:p>
@@ -581,78 +573,24 @@
       </w:pPr>
       <m:oMathPara>
         <m:oMath>
-          <m:rad>
-            <m:radPr>
-              <m:degHide m:val="1"/>
-              <m:ctrlPr>
-                <w:rPr>
-                  <w:rFonts w:ascii="Cambria Math" w:hAnsi="Cambria Math"/>
-                  <w:i/>
-                </w:rPr>
-              </m:ctrlPr>
-            </m:radPr>
-            <m:deg/>
-            <m:e>
-              <m:sSup>
-                <m:sSupPr>
-                  <m:ctrlPr>
-                    <w:rPr>
-                      <w:rFonts w:ascii="Cambria Math" w:hAnsi="Cambria Math"/>
-                      <w:i/>
-                    </w:rPr>
-                  </m:ctrlPr>
-                </m:sSupPr>
-                <m:e>
-                  <m:r>
-                    <w:rPr>
-                      <w:rFonts w:ascii="Cambria Math" w:hAnsi="Cambria Math"/>
-                    </w:rPr>
-                    <m:t>a</m:t>
-                  </m:r>
-                </m:e>
-                <m:sup>
-                  <m:r>
-                    <w:rPr>
-                      <w:rFonts w:ascii="Cambria Math" w:hAnsi="Cambria Math"/>
-                    </w:rPr>
-                    <m:t>2</m:t>
-                  </m:r>
-                </m:sup>
-              </m:sSup>
-              <m:r>
-                <w:rPr>
-                  <w:rFonts w:ascii="Cambria Math" w:hAnsi="Cambria Math"/>
-                </w:rPr>
-                <m:t>+</m:t>
-              </m:r>
-              <m:sSup>
-                <m:sSupPr>
-                  <m:ctrlPr>
-                    <w:rPr>
-                      <w:rFonts w:ascii="Cambria Math" w:hAnsi="Cambria Math"/>
-                      <w:i/>
-                    </w:rPr>
-                  </m:ctrlPr>
-                </m:sSupPr>
-                <m:e>
-                  <m:r>
-                    <w:rPr>
-                      <w:rFonts w:ascii="Cambria Math" w:hAnsi="Cambria Math"/>
-                    </w:rPr>
-                    <m:t>b</m:t>
-                  </m:r>
-                </m:e>
-                <m:sup>
-                  <m:r>
-                    <w:rPr>
-                      <w:rFonts w:ascii="Cambria Math" w:hAnsi="Cambria Math"/>
-                    </w:rPr>
-                    <m:t>2</m:t>
-                  </m:r>
-                </m:sup>
-              </m:sSup>
-            </m:e>
-          </m:rad>
+          <m:r>
+            <w:rPr>
+              <w:rFonts w:ascii="Cambria Math" w:hAnsi="Cambria Math"/>
+            </w:rPr>
+            <m:t>√(</m:t>
+          </m:r>
+          <m:r>
+            <w:rPr>
+              <w:rFonts w:ascii="Cambria Math" w:hAnsi="Cambria Math"/>
+            </w:rPr>
+            <m:t xml:space="preserve">a^2+b^2 </m:t>
+          </m:r>
+          <m:r>
+            <w:rPr>
+              <w:rFonts w:ascii="Cambria Math" w:hAnsi="Cambria Math"/>
+            </w:rPr>
+            <m:t>)</m:t>
+          </m:r>
         </m:oMath>
       </m:oMathPara>
     </w:p>
@@ -664,32 +602,18 @@
       </w:pPr>
       <m:oMathPara>
         <m:oMath>
-          <m:rad>
-            <m:radPr>
-              <m:ctrlPr>
-                <w:rPr>
-                  <w:rFonts w:ascii="Cambria Math" w:hAnsi="Cambria Math"/>
-                  <w:i/>
-                </w:rPr>
-              </m:ctrlPr>
-            </m:radPr>
-            <m:deg>
-              <m:r>
-                <w:rPr>
-                  <w:rFonts w:ascii="Cambria Math" w:hAnsi="Cambria Math"/>
-                </w:rPr>
-                <m:t>3</m:t>
-              </m:r>
-            </m:deg>
-            <m:e>
-              <m:r>
-                <w:rPr>
-                  <w:rFonts w:ascii="Cambria Math" w:hAnsi="Cambria Math"/>
-                </w:rPr>
-                <m:t>x</m:t>
-              </m:r>
-            </m:e>
-          </m:rad>
+          <m:r>
+            <w:rPr>
+              <w:rFonts w:ascii="Cambria Math" w:hAnsi="Cambria Math"/>
+            </w:rPr>
+            <m:t>∛</m:t>
+          </m:r>
+          <m:r>
+            <w:rPr>
+              <w:rFonts w:ascii="Cambria Math" w:hAnsi="Cambria Math"/>
+            </w:rPr>
+            <m:t>x</m:t>
+          </m:r>
         </m:oMath>
       </m:oMathPara>
     </w:p>
@@ -721,58 +645,45 @@
       </w:pPr>
       <m:oMathPara>
         <m:oMath>
-          <m:nary>
-            <m:naryPr>
-              <m:limLoc m:val="undOvr"/>
-              <m:subHide m:val="1"/>
-              <m:supHide m:val="1"/>
-              <m:ctrlPr>
-                <w:rPr>
-                  <w:rFonts w:ascii="Cambria Math" w:hAnsi="Cambria Math"/>
-                  <w:i/>
-                </w:rPr>
-              </m:ctrlPr>
-            </m:naryPr>
-            <m:sub/>
-            <m:sup/>
-            <m:e>
-              <m:func>
-                <m:funcPr>
-                  <m:ctrlPr>
-                    <w:rPr>
-                      <w:rFonts w:ascii="Cambria Math" w:hAnsi="Cambria Math"/>
-                      <w:i/>
-                    </w:rPr>
-                  </m:ctrlPr>
-                </m:funcPr>
-                <m:fName>
-                  <m:r>
-                    <m:rPr>
-                      <m:sty m:val="p"/>
-                    </m:rPr>
-                    <w:rPr>
-                      <w:rFonts w:ascii="Cambria Math" w:hAnsi="Cambria Math"/>
-                    </w:rPr>
-                    <m:t>sin</m:t>
-                  </m:r>
-                </m:fName>
-                <m:e>
-                  <m:r>
-                    <w:rPr>
-                      <w:rFonts w:ascii="Cambria Math" w:hAnsi="Cambria Math"/>
-                    </w:rPr>
-                    <m:t>x</m:t>
-                  </m:r>
-                </m:e>
-              </m:func>
-              <m:r>
-                <w:rPr>
-                  <w:rFonts w:ascii="Cambria Math" w:hAnsi="Cambria Math"/>
-                </w:rPr>
-                <m:t xml:space="preserve"> dx</m:t>
-              </m:r>
-            </m:e>
-          </m:nary>
+          <m:r>
+            <w:rPr>
+              <w:rFonts w:ascii="Cambria Math" w:hAnsi="Cambria Math"/>
+            </w:rPr>
+            <m:t>∫</m:t>
+          </m:r>
+          <m:r>
+            <w:rPr>
+              <w:rFonts w:ascii="Cambria Math" w:hAnsi="Cambria Math"/>
+            </w:rPr>
+            <m:t>▒</m:t>
+          </m:r>
+          <m:r>
+            <w:rPr>
+              <w:rFonts w:ascii="Cambria Math" w:eastAsia="Cambria Math" w:hAnsi="Cambria Math" w:cs="Cambria Math" w:hint="eastAsia"/>
+            </w:rPr>
+            <m:t>〖</m:t>
+          </m:r>
+          <m:r>
+            <m:rPr>
+              <m:sty m:val="p"/>
+            </m:rPr>
+            <w:rPr>
+              <w:rFonts w:ascii="Cambria Math" w:hAnsi="Cambria Math"/>
+            </w:rPr>
+            <m:t>sin</m:t>
+          </m:r>
+          <m:r>
+            <w:rPr>
+              <w:rFonts w:ascii="Cambria Math" w:hAnsi="Cambria Math"/>
+            </w:rPr>
+            <m:t>⁡x  dx</m:t>
+          </m:r>
+          <m:r>
+            <w:rPr>
+              <w:rFonts w:ascii="Cambria Math" w:eastAsia="Cambria Math" w:hAnsi="Cambria Math" w:cs="Cambria Math" w:hint="eastAsia"/>
+            </w:rPr>
+            <m:t>〗</m:t>
+          </m:r>
         </m:oMath>
       </m:oMathPara>
     </w:p>
@@ -784,91 +695,45 @@
       </w:pPr>
       <m:oMathPara>
         <m:oMath>
-          <m:nary>
-            <m:naryPr>
-              <m:chr m:val="∬"/>
-              <m:limLoc m:val="subSup"/>
-              <m:ctrlPr>
-                <w:rPr>
-                  <w:rFonts w:ascii="Cambria Math" w:hAnsi="Cambria Math"/>
-                  <w:i/>
-                </w:rPr>
-              </m:ctrlPr>
-            </m:naryPr>
-            <m:sub>
-              <m:r>
-                <w:rPr>
-                  <w:rFonts w:ascii="Cambria Math" w:hAnsi="Cambria Math"/>
-                </w:rPr>
-                <m:t>0</m:t>
-              </m:r>
-            </m:sub>
-            <m:sup>
-              <m:r>
-                <w:rPr>
-                  <w:rFonts w:ascii="Cambria Math" w:hAnsi="Cambria Math"/>
-                </w:rPr>
-                <m:t>∞</m:t>
-              </m:r>
-            </m:sup>
-            <m:e>
-              <m:f>
-                <m:fPr>
-                  <m:ctrlPr>
-                    <w:rPr>
-                      <w:rFonts w:ascii="Cambria Math" w:hAnsi="Cambria Math"/>
-                      <w:i/>
-                    </w:rPr>
-                  </m:ctrlPr>
-                </m:fPr>
-                <m:num>
-                  <m:func>
-                    <m:funcPr>
-                      <m:ctrlPr>
-                        <w:rPr>
-                          <w:rFonts w:ascii="Cambria Math" w:hAnsi="Cambria Math"/>
-                          <w:i/>
-                        </w:rPr>
-                      </m:ctrlPr>
-                    </m:funcPr>
-                    <m:fName>
-                      <m:r>
-                        <m:rPr>
-                          <m:sty m:val="p"/>
-                        </m:rPr>
-                        <w:rPr>
-                          <w:rFonts w:ascii="Cambria Math" w:hAnsi="Cambria Math"/>
-                        </w:rPr>
-                        <m:t>sin</m:t>
-                      </m:r>
-                    </m:fName>
-                    <m:e>
-                      <m:r>
-                        <w:rPr>
-                          <w:rFonts w:ascii="Cambria Math" w:hAnsi="Cambria Math"/>
-                        </w:rPr>
-                        <m:t>x</m:t>
-                      </m:r>
-                    </m:e>
-                  </m:func>
-                </m:num>
-                <m:den>
-                  <m:r>
-                    <w:rPr>
-                      <w:rFonts w:ascii="Cambria Math" w:hAnsi="Cambria Math"/>
-                    </w:rPr>
-                    <m:t>y</m:t>
-                  </m:r>
-                </m:den>
-              </m:f>
-              <m:r>
-                <w:rPr>
-                  <w:rFonts w:ascii="Cambria Math" w:hAnsi="Cambria Math"/>
-                </w:rPr>
-                <m:t xml:space="preserve"> dydx</m:t>
-              </m:r>
-            </m:e>
-          </m:nary>
+          <m:r>
+            <w:rPr>
+              <w:rFonts w:ascii="Cambria Math" w:hAnsi="Cambria Math"/>
+            </w:rPr>
+            <m:t>∬</m:t>
+          </m:r>
+          <m:r>
+            <w:rPr>
+              <w:rFonts w:ascii="Cambria Math" w:hAnsi="Cambria Math"/>
+            </w:rPr>
+            <m:t>_0^∞▒</m:t>
+          </m:r>
+          <m:r>
+            <w:rPr>
+              <w:rFonts w:ascii="Cambria Math" w:eastAsia="Cambria Math" w:hAnsi="Cambria Math" w:cs="Cambria Math" w:hint="eastAsia"/>
+            </w:rPr>
+            <m:t>〖</m:t>
+          </m:r>
+          <m:r>
+            <m:rPr>
+              <m:sty m:val="p"/>
+            </m:rPr>
+            <w:rPr>
+              <w:rFonts w:ascii="Cambria Math" w:hAnsi="Cambria Math"/>
+            </w:rPr>
+            <m:t>sin</m:t>
+          </m:r>
+          <m:r>
+            <w:rPr>
+              <w:rFonts w:ascii="Cambria Math" w:hAnsi="Cambria Math"/>
+            </w:rPr>
+            <m:t>⁡x/y  dydx</m:t>
+          </m:r>
+          <m:r>
+            <w:rPr>
+              <w:rFonts w:ascii="Cambria Math" w:eastAsia="Cambria Math" w:hAnsi="Cambria Math" w:cs="Cambria Math" w:hint="eastAsia"/>
+            </w:rPr>
+            <m:t>〗</m:t>
+          </m:r>
         </m:oMath>
       </m:oMathPara>
     </w:p>

</xml_diff>